<commit_message>
Update AT01 Image Rendering Process By Richard Pountney.docx
</commit_message>
<xml_diff>
--- a/Informational Technology (Game Design)/Part 2 Redo/Prepare and complete image rendering processes/AT01 Image Rendering Process By Richard Pountney.docx
+++ b/Informational Technology (Game Design)/Part 2 Redo/Prepare and complete image rendering processes/AT01 Image Rendering Process By Richard Pountney.docx
@@ -87,7 +87,7 @@
     </w:p>
     <w:p>
       <w:pPr>
-        <w:pStyle w:val="ListParagraph"/>
+        <w:pStyle w:val="MyStyle"/>
         <w:numPr>
           <w:ilvl w:val="1"/>
           <w:numId w:val="1"/>
@@ -355,7 +355,7 @@
   <w:abstractNum w:abstractNumId="0" w15:restartNumberingAfterBreak="0">
     <w:nsid w:val="2750569D"/>
     <w:multiLevelType w:val="hybridMultilevel"/>
-    <w:tmpl w:val="18D878A4"/>
+    <w:tmpl w:val="FCC2240A"/>
     <w:lvl w:ilvl="0" w:tplc="0C090001">
       <w:start w:val="1"/>
       <w:numFmt w:val="bullet"/>

</xml_diff>

<commit_message>
started on Main Model & submitted At01 of rendering
</commit_message>
<xml_diff>
--- a/Informational Technology (Game Design)/Part 2 Redo/Prepare and complete image rendering processes/AT01 Image Rendering Process By Richard Pountney.docx
+++ b/Informational Technology (Game Design)/Part 2 Redo/Prepare and complete image rendering processes/AT01 Image Rendering Process By Richard Pountney.docx
@@ -3,6 +3,9 @@
 <w:document xmlns:wpc="http://schemas.microsoft.com/office/word/2010/wordprocessingCanvas" xmlns:cx="http://schemas.microsoft.com/office/drawing/2014/chartex" xmlns:cx1="http://schemas.microsoft.com/office/drawing/2015/9/8/chartex" xmlns:cx2="http://schemas.microsoft.com/office/drawing/2015/10/21/chartex" xmlns:cx3="http://schemas.microsoft.com/office/drawing/2016/5/9/chartex" xmlns:cx4="http://schemas.microsoft.com/office/drawing/2016/5/10/chartex" xmlns:cx5="http://schemas.microsoft.com/office/drawing/2016/5/11/chartex" xmlns:cx6="http://schemas.microsoft.com/office/drawing/2016/5/12/chartex" xmlns:cx7="http://schemas.microsoft.com/office/drawing/2016/5/13/chartex" xmlns:cx8="http://schemas.microsoft.com/office/drawing/2016/5/14/chartex" xmlns:mc="http://schemas.openxmlformats.org/markup-compatibility/2006" xmlns:aink="http://schemas.microsoft.com/office/drawing/2016/ink" xmlns:am3d="http://schemas.microsoft.com/office/drawing/2017/model3d" xmlns:o="urn:schemas-microsoft-com:office:office" xmlns:oel="http://schemas.microsoft.com/office/2019/extlst" xmlns:r="http://schemas.openxmlformats.org/officeDocument/2006/relationships" xmlns:m="http://schemas.openxmlformats.org/officeDocument/2006/math" xmlns:v="urn:schemas-microsoft-com:vml" xmlns:wp14="http://schemas.microsoft.com/office/word/2010/wordprocessingDrawing" xmlns:wp="http://schemas.openxmlformats.org/drawingml/2006/wordprocessingDrawing" xmlns:w10="urn:schemas-microsoft-com:office:word" xmlns:w="http://schemas.openxmlformats.org/wordprocessingml/2006/main" xmlns:w14="http://schemas.microsoft.com/office/word/2010/wordml" xmlns:w15="http://schemas.microsoft.com/office/word/2012/wordml" xmlns:w16cex="http://schemas.microsoft.com/office/word/2018/wordml/cex" xmlns:w16cid="http://schemas.microsoft.com/office/word/2016/wordml/cid" xmlns:w16="http://schemas.microsoft.com/office/word/2018/wordml" xmlns:w16sdtdh="http://schemas.microsoft.com/office/word/2020/wordml/sdtdatahash" xmlns:w16se="http://schemas.microsoft.com/office/word/2015/wordml/symex" xmlns:wpg="http://schemas.microsoft.com/office/word/2010/wordprocessingGroup" xmlns:wpi="http://schemas.microsoft.com/office/word/2010/wordprocessingInk" xmlns:wne="http://schemas.microsoft.com/office/word/2006/wordml" xmlns:wps="http://schemas.microsoft.com/office/word/2010/wordprocessingShape" mc:Ignorable="w14 w15 w16se w16cid w16 w16cex w16sdtdh wp14">
   <w:body>
     <w:p>
+      <w:pPr>
+        <w:spacing w:after="0"/>
+      </w:pPr>
       <w:r>
         <w:t>Image Rendering Process</w:t>
       </w:r>
@@ -14,6 +17,7 @@
           <w:ilvl w:val="0"/>
           <w:numId w:val="1"/>
         </w:numPr>
+        <w:spacing w:after="0"/>
       </w:pPr>
       <w:r>
         <w:t>Why rendering is required in 3d modelling, animation and game developmen</w:t>
@@ -24,12 +28,43 @@
     </w:p>
     <w:p>
       <w:pPr>
+        <w:pStyle w:val="MyStyle"/>
+        <w:numPr>
+          <w:ilvl w:val="1"/>
+          <w:numId w:val="1"/>
+        </w:numPr>
+      </w:pPr>
+      <w:r>
+        <w:t>It is because it allows you to export a scene or see a more processed look at the model &amp;or animation. It also helps portray the idea &amp;or style of the game or animation.</w:t>
+      </w:r>
+    </w:p>
+    <w:p>
+      <w:pPr>
         <w:pStyle w:val="ListParagraph"/>
         <w:numPr>
+          <w:ilvl w:val="0"/>
+          <w:numId w:val="1"/>
+        </w:numPr>
+        <w:spacing w:after="0"/>
+      </w:pPr>
+      <w:r>
+        <w:t>Summarize the requirements of design brief</w:t>
+      </w:r>
+      <w:r>
+        <w:t>.</w:t>
+      </w:r>
+    </w:p>
+    <w:p>
+      <w:pPr>
+        <w:pStyle w:val="MyStyle"/>
+        <w:numPr>
           <w:ilvl w:val="1"/>
           <w:numId w:val="1"/>
         </w:numPr>
       </w:pPr>
+      <w:r>
+        <w:t>I am required to render 3 images in HD resolution that are in 3 different places in the scene.</w:t>
+      </w:r>
     </w:p>
     <w:p>
       <w:pPr>
@@ -38,19 +73,51 @@
           <w:ilvl w:val="0"/>
           <w:numId w:val="1"/>
         </w:numPr>
-      </w:pPr>
-      <w:r>
-        <w:t>Summarize the requirements of design brief</w:t>
+        <w:spacing w:after="0"/>
+      </w:pPr>
+      <w:r>
+        <w:t>What software will be used to complete the project</w:t>
+      </w:r>
+      <w:r>
+        <w:t>?</w:t>
+      </w:r>
+    </w:p>
+    <w:p>
+      <w:pPr>
+        <w:pStyle w:val="MyStyle"/>
+        <w:numPr>
+          <w:ilvl w:val="1"/>
+          <w:numId w:val="1"/>
+        </w:numPr>
+      </w:pPr>
+      <w:r>
+        <w:t>Blender</w:t>
       </w:r>
     </w:p>
     <w:p>
       <w:pPr>
         <w:pStyle w:val="ListParagraph"/>
         <w:numPr>
+          <w:ilvl w:val="0"/>
+          <w:numId w:val="1"/>
+        </w:numPr>
+        <w:spacing w:after="0"/>
+      </w:pPr>
+      <w:r>
+        <w:t>Why the software chosen will be most suitable (mentioning specific features)</w:t>
+      </w:r>
+    </w:p>
+    <w:p>
+      <w:pPr>
+        <w:pStyle w:val="MyStyle"/>
+        <w:numPr>
           <w:ilvl w:val="1"/>
           <w:numId w:val="1"/>
         </w:numPr>
       </w:pPr>
+      <w:r>
+        <w:t>Because it is required by the instructor.</w:t>
+      </w:r>
     </w:p>
     <w:p>
       <w:pPr>
@@ -59,9 +126,10 @@
           <w:ilvl w:val="0"/>
           <w:numId w:val="1"/>
         </w:numPr>
-      </w:pPr>
-      <w:r>
-        <w:t>What software will be used to complete the project</w:t>
+        <w:spacing w:after="0"/>
+      </w:pPr>
+      <w:r>
+        <w:t>Software features used for:</w:t>
       </w:r>
     </w:p>
     <w:p>
@@ -71,18 +139,163 @@
           <w:ilvl w:val="1"/>
           <w:numId w:val="1"/>
         </w:numPr>
-      </w:pPr>
+        <w:spacing w:after="0"/>
+      </w:pPr>
+      <w:r>
+        <w:t>3d animation</w:t>
+      </w:r>
+    </w:p>
+    <w:p>
+      <w:pPr>
+        <w:pStyle w:val="MyStyle"/>
+        <w:numPr>
+          <w:ilvl w:val="2"/>
+          <w:numId w:val="1"/>
+        </w:numPr>
+      </w:pPr>
+      <w:r>
+        <w:t>Blender’s armature &amp; blenders native animation system</w:t>
+      </w:r>
     </w:p>
     <w:p>
       <w:pPr>
         <w:pStyle w:val="ListParagraph"/>
         <w:numPr>
+          <w:ilvl w:val="1"/>
+          <w:numId w:val="1"/>
+        </w:numPr>
+        <w:spacing w:after="0"/>
+      </w:pPr>
+      <w:r>
+        <w:t>3d modelling</w:t>
+      </w:r>
+    </w:p>
+    <w:p>
+      <w:pPr>
+        <w:pStyle w:val="MyStyle"/>
+        <w:numPr>
+          <w:ilvl w:val="2"/>
+          <w:numId w:val="1"/>
+        </w:numPr>
+      </w:pPr>
+      <w:r>
+        <w:t>Blenders native 3D modelling system</w:t>
+      </w:r>
+    </w:p>
+    <w:p>
+      <w:pPr>
+        <w:pStyle w:val="ListParagraph"/>
+        <w:numPr>
+          <w:ilvl w:val="1"/>
+          <w:numId w:val="1"/>
+        </w:numPr>
+        <w:spacing w:after="0"/>
+      </w:pPr>
+      <w:r>
+        <w:t>Lighting</w:t>
+      </w:r>
+    </w:p>
+    <w:p>
+      <w:pPr>
+        <w:pStyle w:val="MyStyle"/>
+        <w:numPr>
+          <w:ilvl w:val="2"/>
+          <w:numId w:val="1"/>
+        </w:numPr>
+      </w:pPr>
+      <w:r>
+        <w:t>Blenders native lighting system &amp; light assets</w:t>
+      </w:r>
+    </w:p>
+    <w:p>
+      <w:pPr>
+        <w:pStyle w:val="ListParagraph"/>
+        <w:numPr>
+          <w:ilvl w:val="1"/>
+          <w:numId w:val="1"/>
+        </w:numPr>
+        <w:spacing w:after="0"/>
+      </w:pPr>
+      <w:r>
+        <w:t>Rendering</w:t>
+      </w:r>
+    </w:p>
+    <w:p>
+      <w:pPr>
+        <w:pStyle w:val="MyStyle"/>
+        <w:numPr>
+          <w:ilvl w:val="2"/>
+          <w:numId w:val="1"/>
+        </w:numPr>
+      </w:pPr>
+      <w:r>
+        <w:t>Blenders native rendering system</w:t>
+      </w:r>
+    </w:p>
+    <w:p>
+      <w:pPr>
+        <w:pStyle w:val="ListParagraph"/>
+        <w:numPr>
+          <w:ilvl w:val="1"/>
+          <w:numId w:val="1"/>
+        </w:numPr>
+        <w:spacing w:after="0"/>
+      </w:pPr>
+      <w:r>
+        <w:t>Texturing</w:t>
+      </w:r>
+    </w:p>
+    <w:p>
+      <w:pPr>
+        <w:pStyle w:val="MyStyle"/>
+        <w:numPr>
+          <w:ilvl w:val="2"/>
+          <w:numId w:val="1"/>
+        </w:numPr>
+      </w:pPr>
+      <w:r>
+        <w:t xml:space="preserve">Blenders </w:t>
+      </w:r>
+      <w:r>
+        <w:t>mesh &amp; texturing system</w:t>
+      </w:r>
+    </w:p>
+    <w:p>
+      <w:pPr>
+        <w:pStyle w:val="ListParagraph"/>
+        <w:numPr>
+          <w:ilvl w:val="1"/>
+          <w:numId w:val="1"/>
+        </w:numPr>
+        <w:spacing w:after="0"/>
+      </w:pPr>
+      <w:r>
+        <w:t>Shading</w:t>
+      </w:r>
+    </w:p>
+    <w:p>
+      <w:pPr>
+        <w:pStyle w:val="MyStyle"/>
+        <w:numPr>
+          <w:ilvl w:val="2"/>
+          <w:numId w:val="1"/>
+        </w:numPr>
+      </w:pPr>
+      <w:r>
+        <w:t>Blender’s lighting or mesh/texture system depending on how you want to do the shading.</w:t>
+      </w:r>
+    </w:p>
+    <w:p>
+      <w:pPr>
+        <w:pStyle w:val="ListParagraph"/>
+        <w:numPr>
           <w:ilvl w:val="0"/>
           <w:numId w:val="1"/>
         </w:numPr>
-      </w:pPr>
-      <w:r>
-        <w:t>Why the software chosen will be most suitable (mentioning specific features)</w:t>
+        <w:spacing w:after="0"/>
+      </w:pPr>
+      <w:r>
+        <w:t>What are the rendering requirements according to the design brief?</w:t>
       </w:r>
     </w:p>
     <w:p>
@@ -94,7 +307,7 @@
         </w:numPr>
       </w:pPr>
       <w:r>
-        <w:t>Because it is required by the instructor.</w:t>
+        <w:t>HD resolution (1920 x 1080), no visible noise &amp; no visible 3D geometry artifacts, less than 2-minute render time, TARGA file format &amp; less than 800mb in size.</w:t>
       </w:r>
     </w:p>
     <w:p>
@@ -104,241 +317,107 @@
           <w:ilvl w:val="0"/>
           <w:numId w:val="1"/>
         </w:numPr>
-      </w:pPr>
-      <w:r>
-        <w:t>Software features used for:</w:t>
+        <w:spacing w:after="0"/>
+      </w:pPr>
+      <w:r>
+        <w:t>What technical / resource limitations are present</w:t>
+      </w:r>
+    </w:p>
+    <w:p>
+      <w:pPr>
+        <w:pStyle w:val="MyStyle"/>
+        <w:numPr>
+          <w:ilvl w:val="1"/>
+          <w:numId w:val="1"/>
+        </w:numPr>
+      </w:pPr>
+      <w:r>
+        <w:t xml:space="preserve">None are present in </w:t>
+      </w:r>
+      <w:r>
+        <w:t xml:space="preserve">the </w:t>
+      </w:r>
+      <w:r>
+        <w:t>Design Brief</w:t>
       </w:r>
     </w:p>
     <w:p>
       <w:pPr>
         <w:pStyle w:val="ListParagraph"/>
         <w:numPr>
+          <w:ilvl w:val="0"/>
+          <w:numId w:val="1"/>
+        </w:numPr>
+        <w:spacing w:after="0"/>
+      </w:pPr>
+      <w:r>
+        <w:t>File format, size requirements</w:t>
+      </w:r>
+    </w:p>
+    <w:p>
+      <w:pPr>
+        <w:pStyle w:val="MyStyle"/>
+        <w:numPr>
           <w:ilvl w:val="1"/>
           <w:numId w:val="1"/>
         </w:numPr>
       </w:pPr>
       <w:r>
-        <w:t>3d animation</w:t>
+        <w:t>TARGA format &amp; less than 800mb in size</w:t>
       </w:r>
     </w:p>
     <w:p>
       <w:pPr>
         <w:pStyle w:val="ListParagraph"/>
         <w:numPr>
-          <w:ilvl w:val="2"/>
-          <w:numId w:val="1"/>
-        </w:numPr>
-      </w:pPr>
+          <w:ilvl w:val="0"/>
+          <w:numId w:val="1"/>
+        </w:numPr>
+        <w:spacing w:after="0"/>
+      </w:pPr>
+      <w:r>
+        <w:t>System requirements for rendering software</w:t>
+      </w:r>
+    </w:p>
+    <w:p>
+      <w:pPr>
+        <w:pStyle w:val="MyStyle"/>
+        <w:numPr>
+          <w:ilvl w:val="1"/>
+          <w:numId w:val="1"/>
+        </w:numPr>
+      </w:pPr>
+      <w:r>
+        <w:t>None are present in the Design Brief</w:t>
+      </w:r>
     </w:p>
     <w:p>
       <w:pPr>
         <w:pStyle w:val="ListParagraph"/>
         <w:numPr>
+          <w:ilvl w:val="0"/>
+          <w:numId w:val="1"/>
+        </w:numPr>
+        <w:spacing w:after="0"/>
+      </w:pPr>
+      <w:r>
+        <w:t>Production schedule</w:t>
+      </w:r>
+    </w:p>
+    <w:p>
+      <w:pPr>
+        <w:pStyle w:val="MyStyle"/>
+        <w:numPr>
           <w:ilvl w:val="1"/>
           <w:numId w:val="1"/>
         </w:numPr>
       </w:pPr>
       <w:r>
-        <w:t>3d modelling</w:t>
-      </w:r>
-    </w:p>
-    <w:p>
-      <w:pPr>
-        <w:pStyle w:val="ListParagraph"/>
-        <w:numPr>
-          <w:ilvl w:val="2"/>
-          <w:numId w:val="1"/>
-        </w:numPr>
-      </w:pPr>
-    </w:p>
-    <w:p>
-      <w:pPr>
-        <w:pStyle w:val="ListParagraph"/>
-        <w:numPr>
-          <w:ilvl w:val="1"/>
-          <w:numId w:val="1"/>
-        </w:numPr>
-      </w:pPr>
-      <w:r>
-        <w:t>Lighting</w:t>
-      </w:r>
-    </w:p>
-    <w:p>
-      <w:pPr>
-        <w:pStyle w:val="ListParagraph"/>
-        <w:numPr>
-          <w:ilvl w:val="2"/>
-          <w:numId w:val="1"/>
-        </w:numPr>
-      </w:pPr>
-    </w:p>
-    <w:p>
-      <w:pPr>
-        <w:pStyle w:val="ListParagraph"/>
-        <w:numPr>
-          <w:ilvl w:val="1"/>
-          <w:numId w:val="1"/>
-        </w:numPr>
-      </w:pPr>
-      <w:r>
-        <w:t>Rendering</w:t>
-      </w:r>
-    </w:p>
-    <w:p>
-      <w:pPr>
-        <w:pStyle w:val="ListParagraph"/>
-        <w:numPr>
-          <w:ilvl w:val="2"/>
-          <w:numId w:val="1"/>
-        </w:numPr>
-      </w:pPr>
-    </w:p>
-    <w:p>
-      <w:pPr>
-        <w:pStyle w:val="ListParagraph"/>
-        <w:numPr>
-          <w:ilvl w:val="1"/>
-          <w:numId w:val="1"/>
-        </w:numPr>
-      </w:pPr>
-      <w:r>
-        <w:t>Texturing</w:t>
-      </w:r>
-    </w:p>
-    <w:p>
-      <w:pPr>
-        <w:pStyle w:val="ListParagraph"/>
-        <w:numPr>
-          <w:ilvl w:val="2"/>
-          <w:numId w:val="1"/>
-        </w:numPr>
-      </w:pPr>
-    </w:p>
-    <w:p>
-      <w:pPr>
-        <w:pStyle w:val="ListParagraph"/>
-        <w:numPr>
-          <w:ilvl w:val="1"/>
-          <w:numId w:val="1"/>
-        </w:numPr>
-      </w:pPr>
-      <w:r>
-        <w:t>Shading</w:t>
-      </w:r>
-    </w:p>
-    <w:p>
-      <w:pPr>
-        <w:pStyle w:val="ListParagraph"/>
-        <w:numPr>
-          <w:ilvl w:val="2"/>
-          <w:numId w:val="1"/>
-        </w:numPr>
-      </w:pPr>
-    </w:p>
-    <w:p>
-      <w:pPr>
-        <w:pStyle w:val="ListParagraph"/>
-        <w:numPr>
-          <w:ilvl w:val="0"/>
-          <w:numId w:val="1"/>
-        </w:numPr>
-      </w:pPr>
-      <w:r>
-        <w:t>What are the rendering requirements according to the design brief?</w:t>
-      </w:r>
-    </w:p>
-    <w:p>
-      <w:pPr>
-        <w:pStyle w:val="ListParagraph"/>
-        <w:numPr>
-          <w:ilvl w:val="1"/>
-          <w:numId w:val="1"/>
-        </w:numPr>
-      </w:pPr>
-    </w:p>
-    <w:p>
-      <w:pPr>
-        <w:pStyle w:val="ListParagraph"/>
-        <w:numPr>
-          <w:ilvl w:val="0"/>
-          <w:numId w:val="1"/>
-        </w:numPr>
-      </w:pPr>
-      <w:r>
-        <w:t>What technical / resource limitations are present</w:t>
-      </w:r>
-    </w:p>
-    <w:p>
-      <w:pPr>
-        <w:pStyle w:val="ListParagraph"/>
-        <w:numPr>
-          <w:ilvl w:val="1"/>
-          <w:numId w:val="1"/>
-        </w:numPr>
-      </w:pPr>
-    </w:p>
-    <w:p>
-      <w:pPr>
-        <w:pStyle w:val="ListParagraph"/>
-        <w:numPr>
-          <w:ilvl w:val="0"/>
-          <w:numId w:val="1"/>
-        </w:numPr>
-      </w:pPr>
-      <w:r>
-        <w:t>File format, size requirements</w:t>
-      </w:r>
-    </w:p>
-    <w:p>
-      <w:pPr>
-        <w:pStyle w:val="ListParagraph"/>
-        <w:numPr>
-          <w:ilvl w:val="1"/>
-          <w:numId w:val="1"/>
-        </w:numPr>
-      </w:pPr>
-    </w:p>
-    <w:p>
-      <w:pPr>
-        <w:pStyle w:val="ListParagraph"/>
-        <w:numPr>
-          <w:ilvl w:val="0"/>
-          <w:numId w:val="1"/>
-        </w:numPr>
-      </w:pPr>
-      <w:r>
-        <w:t>System requirements for rendering software</w:t>
-      </w:r>
-    </w:p>
-    <w:p>
-      <w:pPr>
-        <w:pStyle w:val="ListParagraph"/>
-        <w:numPr>
-          <w:ilvl w:val="1"/>
-          <w:numId w:val="1"/>
-        </w:numPr>
-      </w:pPr>
-    </w:p>
-    <w:p>
-      <w:pPr>
-        <w:pStyle w:val="ListParagraph"/>
-        <w:numPr>
-          <w:ilvl w:val="0"/>
-          <w:numId w:val="1"/>
-        </w:numPr>
-      </w:pPr>
-      <w:r>
-        <w:t>Production schedule</w:t>
-      </w:r>
-    </w:p>
-    <w:p>
-      <w:pPr>
-        <w:pStyle w:val="ListParagraph"/>
-        <w:numPr>
-          <w:ilvl w:val="1"/>
-          <w:numId w:val="1"/>
-        </w:numPr>
-      </w:pPr>
+        <w:t xml:space="preserve">Less than </w:t>
+      </w:r>
+      <w:r>
+        <w:t>2-minute render times</w:t>
+      </w:r>
     </w:p>
     <w:sectPr>
       <w:pgSz w:w="11906" w:h="16838"/>
@@ -355,7 +434,7 @@
   <w:abstractNum w:abstractNumId="0" w15:restartNumberingAfterBreak="0">
     <w:nsid w:val="2750569D"/>
     <w:multiLevelType w:val="hybridMultilevel"/>
-    <w:tmpl w:val="FCC2240A"/>
+    <w:tmpl w:val="3B102726"/>
     <w:lvl w:ilvl="0" w:tplc="0C090001">
       <w:start w:val="1"/>
       <w:numFmt w:val="bullet"/>
@@ -392,7 +471,7 @@
         <w:rFonts w:ascii="Wingdings" w:hAnsi="Wingdings" w:hint="default"/>
       </w:rPr>
     </w:lvl>
-    <w:lvl w:ilvl="3" w:tplc="0C090001" w:tentative="1">
+    <w:lvl w:ilvl="3" w:tplc="0C090001">
       <w:start w:val="1"/>
       <w:numFmt w:val="bullet"/>
       <w:lvlText w:val=""/>

</xml_diff>

<commit_message>
Need to fix answers
</commit_message>
<xml_diff>
--- a/Informational Technology (Game Design)/Part 2 Redo/Prepare and complete image rendering processes/AT01 Image Rendering Process By Richard Pountney.docx
+++ b/Informational Technology (Game Design)/Part 2 Redo/Prepare and complete image rendering processes/AT01 Image Rendering Process By Richard Pountney.docx
@@ -63,7 +63,25 @@
         </w:numPr>
       </w:pPr>
       <w:r>
-        <w:t>I am required to render 3 images in HD resolution that are in 3 different places in the scene.</w:t>
+        <w:t>I am required to render 3 images in HD</w:t>
+      </w:r>
+      <w:r>
+        <w:t xml:space="preserve"> (1920x1080)</w:t>
+      </w:r>
+      <w:r>
+        <w:t xml:space="preserve"> resolution that are in 3 different places</w:t>
+      </w:r>
+      <w:r>
+        <w:t xml:space="preserve"> &amp;or angles</w:t>
+      </w:r>
+      <w:r>
+        <w:t xml:space="preserve"> in the scene.</w:t>
+      </w:r>
+      <w:r>
+        <w:t xml:space="preserve"> The image files will be in TARGA (TGA) file format &amp; be less than 800mb</w:t>
+      </w:r>
+      <w:r>
+        <w:t>.</w:t>
       </w:r>
     </w:p>
     <w:p>
@@ -104,7 +122,21 @@
         <w:spacing w:after="0"/>
       </w:pPr>
       <w:r>
-        <w:t>Why the software chosen will be most suitable (mentioning specific features)</w:t>
+        <w:t>Why the software chosen will be most suitable (</w:t>
+      </w:r>
+      <w:commentRangeStart w:id="0"/>
+      <w:r>
+        <w:t>mentioning specific features</w:t>
+      </w:r>
+      <w:commentRangeEnd w:id="0"/>
+      <w:r>
+        <w:rPr>
+          <w:rStyle w:val="CommentReference"/>
+        </w:rPr>
+        <w:commentReference w:id="0"/>
+      </w:r>
+      <w:r>
+        <w:t>)</w:t>
       </w:r>
     </w:p>
     <w:p>
@@ -118,6 +150,10 @@
       <w:r>
         <w:t>Because it is required by the instructor.</w:t>
       </w:r>
+      <w:r>
+        <w:br/>
+        <w:t xml:space="preserve">Blender has </w:t>
+      </w:r>
     </w:p>
     <w:p>
       <w:pPr>
@@ -203,9 +239,18 @@
           <w:numId w:val="1"/>
         </w:numPr>
       </w:pPr>
+      <w:commentRangeStart w:id="1"/>
       <w:r>
         <w:t>Blenders native lighting system &amp; light assets</w:t>
       </w:r>
+      <w:commentRangeEnd w:id="1"/>
+      <w:r>
+        <w:rPr>
+          <w:rStyle w:val="CommentReference"/>
+          <w:color w:val="auto"/>
+        </w:rPr>
+        <w:commentReference w:id="1"/>
+      </w:r>
     </w:p>
     <w:p>
       <w:pPr>
@@ -331,14 +376,17 @@
           <w:numId w:val="1"/>
         </w:numPr>
       </w:pPr>
-      <w:r>
-        <w:t xml:space="preserve">None are present in </w:t>
-      </w:r>
-      <w:r>
-        <w:t xml:space="preserve">the </w:t>
-      </w:r>
-      <w:r>
-        <w:t>Design Brief</w:t>
+      <w:commentRangeStart w:id="2"/>
+      <w:r>
+        <w:t>None are present in the Design Brief</w:t>
+      </w:r>
+      <w:commentRangeEnd w:id="2"/>
+      <w:r>
+        <w:rPr>
+          <w:rStyle w:val="CommentReference"/>
+          <w:color w:val="auto"/>
+        </w:rPr>
+        <w:commentReference w:id="2"/>
       </w:r>
     </w:p>
     <w:p>
@@ -387,9 +435,18 @@
           <w:numId w:val="1"/>
         </w:numPr>
       </w:pPr>
+      <w:commentRangeStart w:id="3"/>
       <w:r>
         <w:t>None are present in the Design Brief</w:t>
       </w:r>
+      <w:commentRangeEnd w:id="3"/>
+      <w:r>
+        <w:rPr>
+          <w:rStyle w:val="CommentReference"/>
+          <w:color w:val="auto"/>
+        </w:rPr>
+        <w:commentReference w:id="3"/>
+      </w:r>
     </w:p>
     <w:p>
       <w:pPr>
@@ -412,11 +469,20 @@
           <w:numId w:val="1"/>
         </w:numPr>
       </w:pPr>
+      <w:commentRangeStart w:id="4"/>
       <w:r>
         <w:t xml:space="preserve">Less than </w:t>
       </w:r>
       <w:r>
         <w:t>2-minute render times</w:t>
+      </w:r>
+      <w:commentRangeEnd w:id="4"/>
+      <w:r>
+        <w:rPr>
+          <w:rStyle w:val="CommentReference"/>
+          <w:color w:val="auto"/>
+        </w:rPr>
+        <w:commentReference w:id="4"/>
       </w:r>
     </w:p>
     <w:sectPr>
@@ -427,6 +493,121 @@
     </w:sectPr>
   </w:body>
 </w:document>
+</file>
+
+<file path=word/comments.xml><?xml version="1.0" encoding="utf-8"?>
+<w:comments xmlns:wpc="http://schemas.microsoft.com/office/word/2010/wordprocessingCanvas" xmlns:cx="http://schemas.microsoft.com/office/drawing/2014/chartex" xmlns:cx1="http://schemas.microsoft.com/office/drawing/2015/9/8/chartex" xmlns:cx2="http://schemas.microsoft.com/office/drawing/2015/10/21/chartex" xmlns:cx3="http://schemas.microsoft.com/office/drawing/2016/5/9/chartex" xmlns:cx4="http://schemas.microsoft.com/office/drawing/2016/5/10/chartex" xmlns:cx5="http://schemas.microsoft.com/office/drawing/2016/5/11/chartex" xmlns:cx6="http://schemas.microsoft.com/office/drawing/2016/5/12/chartex" xmlns:cx7="http://schemas.microsoft.com/office/drawing/2016/5/13/chartex" xmlns:cx8="http://schemas.microsoft.com/office/drawing/2016/5/14/chartex" xmlns:mc="http://schemas.openxmlformats.org/markup-compatibility/2006" xmlns:aink="http://schemas.microsoft.com/office/drawing/2016/ink" xmlns:am3d="http://schemas.microsoft.com/office/drawing/2017/model3d" xmlns:o="urn:schemas-microsoft-com:office:office" xmlns:oel="http://schemas.microsoft.com/office/2019/extlst" xmlns:r="http://schemas.openxmlformats.org/officeDocument/2006/relationships" xmlns:m="http://schemas.openxmlformats.org/officeDocument/2006/math" xmlns:v="urn:schemas-microsoft-com:vml" xmlns:wp14="http://schemas.microsoft.com/office/word/2010/wordprocessingDrawing" xmlns:wp="http://schemas.openxmlformats.org/drawingml/2006/wordprocessingDrawing" xmlns:w10="urn:schemas-microsoft-com:office:word" xmlns:w="http://schemas.openxmlformats.org/wordprocessingml/2006/main" xmlns:w14="http://schemas.microsoft.com/office/word/2010/wordml" xmlns:w15="http://schemas.microsoft.com/office/word/2012/wordml" xmlns:w16cex="http://schemas.microsoft.com/office/word/2018/wordml/cex" xmlns:w16cid="http://schemas.microsoft.com/office/word/2016/wordml/cid" xmlns:w16="http://schemas.microsoft.com/office/word/2018/wordml" xmlns:w16sdtdh="http://schemas.microsoft.com/office/word/2020/wordml/sdtdatahash" xmlns:w16se="http://schemas.microsoft.com/office/word/2015/wordml/symex" xmlns:wpg="http://schemas.microsoft.com/office/word/2010/wordprocessingGroup" xmlns:wpi="http://schemas.microsoft.com/office/word/2010/wordprocessingInk" xmlns:wne="http://schemas.microsoft.com/office/word/2006/wordml" xmlns:wps="http://schemas.microsoft.com/office/word/2010/wordprocessingShape" mc:Ignorable="w14 w15 w16se w16cid w16 w16cex w16sdtdh wp14">
+  <w:comment w:id="0" w:author="Richard Pountney" w:date="2023-11-14T12:36:00Z" w:initials="RP">
+    <w:p>
+      <w:pPr>
+        <w:pStyle w:val="CommentText"/>
+      </w:pPr>
+      <w:r>
+        <w:rPr>
+          <w:rStyle w:val="CommentReference"/>
+        </w:rPr>
+        <w:annotationRef/>
+      </w:r>
+      <w:r>
+        <w:t xml:space="preserve">Mention specific features of blender that can be used for this assessment </w:t>
+      </w:r>
+    </w:p>
+  </w:comment>
+  <w:comment w:id="1" w:author="Richard Pountney" w:date="2023-11-14T12:38:00Z" w:initials="RP">
+    <w:p>
+      <w:pPr>
+        <w:pStyle w:val="CommentText"/>
+      </w:pPr>
+      <w:r>
+        <w:rPr>
+          <w:rStyle w:val="CommentReference"/>
+        </w:rPr>
+        <w:annotationRef/>
+      </w:r>
+      <w:r>
+        <w:t>give more detail, what specifically about blenders native sytems will aid in these processes</w:t>
+      </w:r>
+    </w:p>
+  </w:comment>
+  <w:comment w:id="2" w:author="Richard Pountney" w:date="2023-11-14T12:39:00Z" w:initials="RP">
+    <w:p>
+      <w:pPr>
+        <w:pStyle w:val="CommentText"/>
+      </w:pPr>
+      <w:r>
+        <w:rPr>
+          <w:rStyle w:val="CommentReference"/>
+        </w:rPr>
+        <w:annotationRef/>
+      </w:r>
+      <w:r>
+        <w:t>What about the TAFE computers?</w:t>
+      </w:r>
+    </w:p>
+  </w:comment>
+  <w:comment w:id="3" w:author="Richard Pountney" w:date="2023-11-14T12:39:00Z" w:initials="RP">
+    <w:p>
+      <w:pPr>
+        <w:pStyle w:val="CommentText"/>
+      </w:pPr>
+      <w:r>
+        <w:rPr>
+          <w:rStyle w:val="CommentReference"/>
+        </w:rPr>
+        <w:annotationRef/>
+      </w:r>
+      <w:r>
+        <w:t>What about minimum requirements to render a image?</w:t>
+      </w:r>
+    </w:p>
+  </w:comment>
+  <w:comment w:id="4" w:author="Richard Pountney" w:date="2023-11-14T12:40:00Z" w:initials="RP">
+    <w:p>
+      <w:pPr>
+        <w:pStyle w:val="CommentText"/>
+      </w:pPr>
+      <w:r>
+        <w:rPr>
+          <w:rStyle w:val="CommentReference"/>
+        </w:rPr>
+        <w:annotationRef/>
+      </w:r>
+      <w:r>
+        <w:t>This is meant to be the entire production schedule</w:t>
+      </w:r>
+    </w:p>
+  </w:comment>
+</w:comments>
+</file>
+
+<file path=word/commentsExtended.xml><?xml version="1.0" encoding="utf-8"?>
+<w15:commentsEx xmlns:wpc="http://schemas.microsoft.com/office/word/2010/wordprocessingCanvas" xmlns:cx="http://schemas.microsoft.com/office/drawing/2014/chartex" xmlns:cx1="http://schemas.microsoft.com/office/drawing/2015/9/8/chartex" xmlns:cx2="http://schemas.microsoft.com/office/drawing/2015/10/21/chartex" xmlns:cx3="http://schemas.microsoft.com/office/drawing/2016/5/9/chartex" xmlns:cx4="http://schemas.microsoft.com/office/drawing/2016/5/10/chartex" xmlns:cx5="http://schemas.microsoft.com/office/drawing/2016/5/11/chartex" xmlns:cx6="http://schemas.microsoft.com/office/drawing/2016/5/12/chartex" xmlns:cx7="http://schemas.microsoft.com/office/drawing/2016/5/13/chartex" xmlns:cx8="http://schemas.microsoft.com/office/drawing/2016/5/14/chartex" xmlns:mc="http://schemas.openxmlformats.org/markup-compatibility/2006" xmlns:aink="http://schemas.microsoft.com/office/drawing/2016/ink" xmlns:am3d="http://schemas.microsoft.com/office/drawing/2017/model3d" xmlns:o="urn:schemas-microsoft-com:office:office" xmlns:oel="http://schemas.microsoft.com/office/2019/extlst" xmlns:r="http://schemas.openxmlformats.org/officeDocument/2006/relationships" xmlns:m="http://schemas.openxmlformats.org/officeDocument/2006/math" xmlns:v="urn:schemas-microsoft-com:vml" xmlns:wp14="http://schemas.microsoft.com/office/word/2010/wordprocessingDrawing" xmlns:wp="http://schemas.openxmlformats.org/drawingml/2006/wordprocessingDrawing" xmlns:w10="urn:schemas-microsoft-com:office:word" xmlns:w="http://schemas.openxmlformats.org/wordprocessingml/2006/main" xmlns:w14="http://schemas.microsoft.com/office/word/2010/wordml" xmlns:w15="http://schemas.microsoft.com/office/word/2012/wordml" xmlns:w16cex="http://schemas.microsoft.com/office/word/2018/wordml/cex" xmlns:w16cid="http://schemas.microsoft.com/office/word/2016/wordml/cid" xmlns:w16="http://schemas.microsoft.com/office/word/2018/wordml" xmlns:w16sdtdh="http://schemas.microsoft.com/office/word/2020/wordml/sdtdatahash" xmlns:w16se="http://schemas.microsoft.com/office/word/2015/wordml/symex" xmlns:wpg="http://schemas.microsoft.com/office/word/2010/wordprocessingGroup" xmlns:wpi="http://schemas.microsoft.com/office/word/2010/wordprocessingInk" xmlns:wne="http://schemas.microsoft.com/office/word/2006/wordml" xmlns:wps="http://schemas.microsoft.com/office/word/2010/wordprocessingShape" mc:Ignorable="w14 w15 w16se w16cid w16 w16cex w16sdtdh wp14">
+  <w15:commentEx w15:paraId="0701B924" w15:done="0"/>
+  <w15:commentEx w15:paraId="6F2C7664" w15:done="0"/>
+  <w15:commentEx w15:paraId="029B4E11" w15:done="0"/>
+  <w15:commentEx w15:paraId="2CA6119E" w15:done="0"/>
+  <w15:commentEx w15:paraId="285E9966" w15:done="0"/>
+</w15:commentsEx>
+</file>
+
+<file path=word/commentsExtensible.xml><?xml version="1.0" encoding="utf-8"?>
+<w16cex:commentsExtensible xmlns:wpc="http://schemas.microsoft.com/office/word/2010/wordprocessingCanvas" xmlns:cx="http://schemas.microsoft.com/office/drawing/2014/chartex" xmlns:cx1="http://schemas.microsoft.com/office/drawing/2015/9/8/chartex" xmlns:cx2="http://schemas.microsoft.com/office/drawing/2015/10/21/chartex" xmlns:cx3="http://schemas.microsoft.com/office/drawing/2016/5/9/chartex" xmlns:cx4="http://schemas.microsoft.com/office/drawing/2016/5/10/chartex" xmlns:cx5="http://schemas.microsoft.com/office/drawing/2016/5/11/chartex" xmlns:cx6="http://schemas.microsoft.com/office/drawing/2016/5/12/chartex" xmlns:cx7="http://schemas.microsoft.com/office/drawing/2016/5/13/chartex" xmlns:cx8="http://schemas.microsoft.com/office/drawing/2016/5/14/chartex" xmlns:cr="http://schemas.microsoft.com/office/comments/2020/reactions" xmlns:mc="http://schemas.openxmlformats.org/markup-compatibility/2006" xmlns:aink="http://schemas.microsoft.com/office/drawing/2016/ink" xmlns:am3d="http://schemas.microsoft.com/office/drawing/2017/model3d" xmlns:o="urn:schemas-microsoft-com:office:office" xmlns:oel="http://schemas.microsoft.com/office/2019/extlst" xmlns:r="http://schemas.openxmlformats.org/officeDocument/2006/relationships" xmlns:m="http://schemas.openxmlformats.org/officeDocument/2006/math" xmlns:v="urn:schemas-microsoft-com:vml" xmlns:wp14="http://schemas.microsoft.com/office/word/2010/wordprocessingDrawing" xmlns:wp="http://schemas.openxmlformats.org/drawingml/2006/wordprocessingDrawing" xmlns:w10="urn:schemas-microsoft-com:office:word" xmlns:w="http://schemas.openxmlformats.org/wordprocessingml/2006/main" xmlns:w14="http://schemas.microsoft.com/office/word/2010/wordml" xmlns:w15="http://schemas.microsoft.com/office/word/2012/wordml" xmlns:w16cex="http://schemas.microsoft.com/office/word/2018/wordml/cex" xmlns:w16cid="http://schemas.microsoft.com/office/word/2016/wordml/cid" xmlns:w16="http://schemas.microsoft.com/office/word/2018/wordml" xmlns:w16sdtdh="http://schemas.microsoft.com/office/word/2020/wordml/sdtdatahash" xmlns:w16se="http://schemas.microsoft.com/office/word/2015/wordml/symex" xmlns:wpg="http://schemas.microsoft.com/office/word/2010/wordprocessingGroup" xmlns:wpi="http://schemas.microsoft.com/office/word/2010/wordprocessingInk" xmlns:wne="http://schemas.microsoft.com/office/word/2006/wordml" xmlns:wps="http://schemas.microsoft.com/office/word/2010/wordprocessingShape" mc:Ignorable="w14 w15 w16se w16cid w16 w16cex w16sdtdh cr wp14">
+  <w16cex:commentExtensible w16cex:durableId="41CC9E4E" w16cex:dateUtc="2023-11-14T04:36:00Z"/>
+  <w16cex:commentExtensible w16cex:durableId="5E5F2CBB" w16cex:dateUtc="2023-11-14T04:38:00Z"/>
+  <w16cex:commentExtensible w16cex:durableId="63AA70C4" w16cex:dateUtc="2023-11-14T04:39:00Z"/>
+  <w16cex:commentExtensible w16cex:durableId="1F72A339" w16cex:dateUtc="2023-11-14T04:39:00Z"/>
+  <w16cex:commentExtensible w16cex:durableId="03DBB6A0" w16cex:dateUtc="2023-11-14T04:40:00Z"/>
+</w16cex:commentsExtensible>
+</file>
+
+<file path=word/commentsIds.xml><?xml version="1.0" encoding="utf-8"?>
+<w16cid:commentsIds xmlns:wpc="http://schemas.microsoft.com/office/word/2010/wordprocessingCanvas" xmlns:cx="http://schemas.microsoft.com/office/drawing/2014/chartex" xmlns:cx1="http://schemas.microsoft.com/office/drawing/2015/9/8/chartex" xmlns:cx2="http://schemas.microsoft.com/office/drawing/2015/10/21/chartex" xmlns:cx3="http://schemas.microsoft.com/office/drawing/2016/5/9/chartex" xmlns:cx4="http://schemas.microsoft.com/office/drawing/2016/5/10/chartex" xmlns:cx5="http://schemas.microsoft.com/office/drawing/2016/5/11/chartex" xmlns:cx6="http://schemas.microsoft.com/office/drawing/2016/5/12/chartex" xmlns:cx7="http://schemas.microsoft.com/office/drawing/2016/5/13/chartex" xmlns:cx8="http://schemas.microsoft.com/office/drawing/2016/5/14/chartex" xmlns:mc="http://schemas.openxmlformats.org/markup-compatibility/2006" xmlns:aink="http://schemas.microsoft.com/office/drawing/2016/ink" xmlns:am3d="http://schemas.microsoft.com/office/drawing/2017/model3d" xmlns:o="urn:schemas-microsoft-com:office:office" xmlns:oel="http://schemas.microsoft.com/office/2019/extlst" xmlns:r="http://schemas.openxmlformats.org/officeDocument/2006/relationships" xmlns:m="http://schemas.openxmlformats.org/officeDocument/2006/math" xmlns:v="urn:schemas-microsoft-com:vml" xmlns:wp14="http://schemas.microsoft.com/office/word/2010/wordprocessingDrawing" xmlns:wp="http://schemas.openxmlformats.org/drawingml/2006/wordprocessingDrawing" xmlns:w10="urn:schemas-microsoft-com:office:word" xmlns:w="http://schemas.openxmlformats.org/wordprocessingml/2006/main" xmlns:w14="http://schemas.microsoft.com/office/word/2010/wordml" xmlns:w15="http://schemas.microsoft.com/office/word/2012/wordml" xmlns:w16cex="http://schemas.microsoft.com/office/word/2018/wordml/cex" xmlns:w16cid="http://schemas.microsoft.com/office/word/2016/wordml/cid" xmlns:w16="http://schemas.microsoft.com/office/word/2018/wordml" xmlns:w16sdtdh="http://schemas.microsoft.com/office/word/2020/wordml/sdtdatahash" xmlns:w16se="http://schemas.microsoft.com/office/word/2015/wordml/symex" xmlns:wpg="http://schemas.microsoft.com/office/word/2010/wordprocessingGroup" xmlns:wpi="http://schemas.microsoft.com/office/word/2010/wordprocessingInk" xmlns:wne="http://schemas.microsoft.com/office/word/2006/wordml" xmlns:wps="http://schemas.microsoft.com/office/word/2010/wordprocessingShape" mc:Ignorable="w14 w15 w16se w16cid w16 w16cex w16sdtdh wp14">
+  <w16cid:commentId w16cid:paraId="0701B924" w16cid:durableId="41CC9E4E"/>
+  <w16cid:commentId w16cid:paraId="6F2C7664" w16cid:durableId="5E5F2CBB"/>
+  <w16cid:commentId w16cid:paraId="029B4E11" w16cid:durableId="63AA70C4"/>
+  <w16cid:commentId w16cid:paraId="2CA6119E" w16cid:durableId="1F72A339"/>
+  <w16cid:commentId w16cid:paraId="285E9966" w16cid:durableId="03DBB6A0"/>
+</w16cid:commentsIds>
 </file>
 
 <file path=word/numbering.xml><?xml version="1.0" encoding="utf-8"?>
@@ -548,6 +729,14 @@
     <w:abstractNumId w:val="0"/>
   </w:num>
 </w:numbering>
+</file>
+
+<file path=word/people.xml><?xml version="1.0" encoding="utf-8"?>
+<w15:people xmlns:wpc="http://schemas.microsoft.com/office/word/2010/wordprocessingCanvas" xmlns:cx="http://schemas.microsoft.com/office/drawing/2014/chartex" xmlns:cx1="http://schemas.microsoft.com/office/drawing/2015/9/8/chartex" xmlns:cx2="http://schemas.microsoft.com/office/drawing/2015/10/21/chartex" xmlns:cx3="http://schemas.microsoft.com/office/drawing/2016/5/9/chartex" xmlns:cx4="http://schemas.microsoft.com/office/drawing/2016/5/10/chartex" xmlns:cx5="http://schemas.microsoft.com/office/drawing/2016/5/11/chartex" xmlns:cx6="http://schemas.microsoft.com/office/drawing/2016/5/12/chartex" xmlns:cx7="http://schemas.microsoft.com/office/drawing/2016/5/13/chartex" xmlns:cx8="http://schemas.microsoft.com/office/drawing/2016/5/14/chartex" xmlns:mc="http://schemas.openxmlformats.org/markup-compatibility/2006" xmlns:aink="http://schemas.microsoft.com/office/drawing/2016/ink" xmlns:am3d="http://schemas.microsoft.com/office/drawing/2017/model3d" xmlns:o="urn:schemas-microsoft-com:office:office" xmlns:oel="http://schemas.microsoft.com/office/2019/extlst" xmlns:r="http://schemas.openxmlformats.org/officeDocument/2006/relationships" xmlns:m="http://schemas.openxmlformats.org/officeDocument/2006/math" xmlns:v="urn:schemas-microsoft-com:vml" xmlns:wp14="http://schemas.microsoft.com/office/word/2010/wordprocessingDrawing" xmlns:wp="http://schemas.openxmlformats.org/drawingml/2006/wordprocessingDrawing" xmlns:w10="urn:schemas-microsoft-com:office:word" xmlns:w="http://schemas.openxmlformats.org/wordprocessingml/2006/main" xmlns:w14="http://schemas.microsoft.com/office/word/2010/wordml" xmlns:w15="http://schemas.microsoft.com/office/word/2012/wordml" xmlns:w16cex="http://schemas.microsoft.com/office/word/2018/wordml/cex" xmlns:w16cid="http://schemas.microsoft.com/office/word/2016/wordml/cid" xmlns:w16="http://schemas.microsoft.com/office/word/2018/wordml" xmlns:w16sdtdh="http://schemas.microsoft.com/office/word/2020/wordml/sdtdatahash" xmlns:w16se="http://schemas.microsoft.com/office/word/2015/wordml/symex" xmlns:wpg="http://schemas.microsoft.com/office/word/2010/wordprocessingGroup" xmlns:wpi="http://schemas.microsoft.com/office/word/2010/wordprocessingInk" xmlns:wne="http://schemas.microsoft.com/office/word/2006/wordml" xmlns:wps="http://schemas.microsoft.com/office/word/2010/wordprocessingShape" mc:Ignorable="w14 w15 w16se w16cid w16 w16cex w16sdtdh wp14">
+  <w15:person w15:author="Richard Pountney">
+    <w15:presenceInfo w15:providerId="AD" w15:userId="S::30007736@tafe.wa.edu.au::cb1ebb69-2c5b-45ce-b13a-77234b79ef2d"/>
+  </w15:person>
+</w15:people>
 </file>
 
 <file path=word/styles.xml><?xml version="1.0" encoding="utf-8"?>
@@ -1287,6 +1476,72 @@
       <w:contextualSpacing/>
     </w:pPr>
   </w:style>
+  <w:style w:type="character" w:styleId="CommentReference">
+    <w:name w:val="annotation reference"/>
+    <w:basedOn w:val="DefaultParagraphFont"/>
+    <w:uiPriority w:val="99"/>
+    <w:semiHidden/>
+    <w:unhideWhenUsed/>
+    <w:rsid w:val="00F0783C"/>
+    <w:rPr>
+      <w:sz w:val="16"/>
+      <w:szCs w:val="16"/>
+    </w:rPr>
+  </w:style>
+  <w:style w:type="paragraph" w:styleId="CommentText">
+    <w:name w:val="annotation text"/>
+    <w:basedOn w:val="Normal"/>
+    <w:link w:val="CommentTextChar"/>
+    <w:uiPriority w:val="99"/>
+    <w:unhideWhenUsed/>
+    <w:rsid w:val="00F0783C"/>
+    <w:pPr>
+      <w:spacing w:line="240" w:lineRule="auto"/>
+    </w:pPr>
+    <w:rPr>
+      <w:sz w:val="20"/>
+      <w:szCs w:val="20"/>
+    </w:rPr>
+  </w:style>
+  <w:style w:type="character" w:customStyle="1" w:styleId="CommentTextChar">
+    <w:name w:val="Comment Text Char"/>
+    <w:basedOn w:val="DefaultParagraphFont"/>
+    <w:link w:val="CommentText"/>
+    <w:uiPriority w:val="99"/>
+    <w:rsid w:val="00F0783C"/>
+    <w:rPr>
+      <w:sz w:val="20"/>
+      <w:szCs w:val="20"/>
+    </w:rPr>
+  </w:style>
+  <w:style w:type="paragraph" w:styleId="CommentSubject">
+    <w:name w:val="annotation subject"/>
+    <w:basedOn w:val="CommentText"/>
+    <w:next w:val="CommentText"/>
+    <w:link w:val="CommentSubjectChar"/>
+    <w:uiPriority w:val="99"/>
+    <w:semiHidden/>
+    <w:unhideWhenUsed/>
+    <w:rsid w:val="00F0783C"/>
+    <w:rPr>
+      <w:b/>
+      <w:bCs/>
+    </w:rPr>
+  </w:style>
+  <w:style w:type="character" w:customStyle="1" w:styleId="CommentSubjectChar">
+    <w:name w:val="Comment Subject Char"/>
+    <w:basedOn w:val="CommentTextChar"/>
+    <w:link w:val="CommentSubject"/>
+    <w:uiPriority w:val="99"/>
+    <w:semiHidden/>
+    <w:rsid w:val="00F0783C"/>
+    <w:rPr>
+      <w:b/>
+      <w:bCs/>
+      <w:sz w:val="20"/>
+      <w:szCs w:val="20"/>
+    </w:rPr>
+  </w:style>
 </w:styles>
 </file>
 

</xml_diff>

<commit_message>
Best to adjust & do renders with my Laptop
</commit_message>
<xml_diff>
--- a/Informational Technology (Game Design)/Part 2 Redo/Prepare and complete image rendering processes/AT01 Image Rendering Process By Richard Pountney.docx
+++ b/Informational Technology (Game Design)/Part 2 Redo/Prepare and complete image rendering processes/AT01 Image Rendering Process By Richard Pountney.docx
@@ -389,15 +389,7 @@
         </w:numPr>
       </w:pPr>
       <w:r>
-        <w:t xml:space="preserve">But what is on the TAFE PC That I am doing it </w:t>
-      </w:r>
-      <w:proofErr w:type="gramStart"/>
-      <w:r>
-        <w:t>on</w:t>
-      </w:r>
-      <w:proofErr w:type="gramEnd"/>
-      <w:r>
-        <w:t xml:space="preserve"> </w:t>
+        <w:t xml:space="preserve">But what is on the TAFE PC That I am doing it on </w:t>
       </w:r>
     </w:p>
     <w:p>
@@ -412,15 +404,7 @@
         <w:t xml:space="preserve">Processor: </w:t>
       </w:r>
       <w:r>
-        <w:t xml:space="preserve">Intel(R) </w:t>
-      </w:r>
-      <w:proofErr w:type="gramStart"/>
-      <w:r>
-        <w:t>Core(</w:t>
-      </w:r>
-      <w:proofErr w:type="gramEnd"/>
-      <w:r>
-        <w:t>TM) i5-8400 CPU @ 2.80GHz   2.81 GHz</w:t>
+        <w:t>Intel(R) Core(TM) i5-8400 CPU @ 2.80GHz   2.81 GHz</w:t>
       </w:r>
     </w:p>
     <w:p>
@@ -432,13 +416,8 @@
         </w:numPr>
       </w:pPr>
       <w:r>
-        <w:t xml:space="preserve">Installed RAM: </w:t>
-      </w:r>
-      <w:proofErr w:type="gramStart"/>
-      <w:r>
-        <w:t>16GB</w:t>
-      </w:r>
-      <w:proofErr w:type="gramEnd"/>
+        <w:t>Installed RAM: 16GB</w:t>
+      </w:r>
     </w:p>
     <w:p>
       <w:pPr>
@@ -532,20 +511,93 @@
           <w:numId w:val="1"/>
         </w:numPr>
       </w:pPr>
-      <w:commentRangeStart w:id="3"/>
-      <w:r>
-        <w:t xml:space="preserve">Less than </w:t>
-      </w:r>
-      <w:r>
-        <w:t>2-minute render times</w:t>
-      </w:r>
-      <w:commentRangeEnd w:id="3"/>
-      <w:r>
-        <w:rPr>
-          <w:rStyle w:val="CommentReference"/>
-          <w:color w:val="auto"/>
-        </w:rPr>
-        <w:commentReference w:id="3"/>
+      <w:r>
+        <w:t>5 – 10 min for AT02</w:t>
+      </w:r>
+    </w:p>
+    <w:p>
+      <w:pPr>
+        <w:pStyle w:val="MyStyle"/>
+        <w:numPr>
+          <w:ilvl w:val="1"/>
+          <w:numId w:val="1"/>
+        </w:numPr>
+      </w:pPr>
+      <w:r>
+        <w:t>Test render 4 min</w:t>
+      </w:r>
+    </w:p>
+    <w:p>
+      <w:pPr>
+        <w:pStyle w:val="MyStyle"/>
+        <w:numPr>
+          <w:ilvl w:val="1"/>
+          <w:numId w:val="1"/>
+        </w:numPr>
+      </w:pPr>
+      <w:r>
+        <w:t>Optimisation 10 – 20 min</w:t>
+      </w:r>
+    </w:p>
+    <w:p>
+      <w:pPr>
+        <w:pStyle w:val="MyStyle"/>
+        <w:numPr>
+          <w:ilvl w:val="1"/>
+          <w:numId w:val="1"/>
+        </w:numPr>
+      </w:pPr>
+      <w:r>
+        <w:t>Optimised render 2 min</w:t>
+      </w:r>
+    </w:p>
+    <w:p>
+      <w:pPr>
+        <w:pStyle w:val="MyStyle"/>
+        <w:numPr>
+          <w:ilvl w:val="1"/>
+          <w:numId w:val="1"/>
+        </w:numPr>
+      </w:pPr>
+      <w:r>
+        <w:lastRenderedPageBreak/>
+        <w:t>Camera position 1 render 2 min</w:t>
+      </w:r>
+    </w:p>
+    <w:p>
+      <w:pPr>
+        <w:pStyle w:val="MyStyle"/>
+        <w:numPr>
+          <w:ilvl w:val="1"/>
+          <w:numId w:val="1"/>
+        </w:numPr>
+      </w:pPr>
+      <w:r>
+        <w:t xml:space="preserve">Camera position </w:t>
+      </w:r>
+      <w:r>
+        <w:t>2</w:t>
+      </w:r>
+      <w:r>
+        <w:t xml:space="preserve"> render 2 min</w:t>
+      </w:r>
+    </w:p>
+    <w:p>
+      <w:pPr>
+        <w:pStyle w:val="MyStyle"/>
+        <w:numPr>
+          <w:ilvl w:val="1"/>
+          <w:numId w:val="1"/>
+        </w:numPr>
+      </w:pPr>
+      <w:r>
+        <w:t xml:space="preserve">Camera position </w:t>
+      </w:r>
+      <w:r>
+        <w:t>3</w:t>
+      </w:r>
+      <w:r>
+        <w:t xml:space="preserve"> render 2 min</w:t>
       </w:r>
     </w:p>
     <w:sectPr>
@@ -608,22 +660,6 @@
       </w:r>
     </w:p>
   </w:comment>
-  <w:comment w:id="3" w:author="Richard Pountney" w:date="2023-11-14T12:40:00Z" w:initials="RP">
-    <w:p>
-      <w:pPr>
-        <w:pStyle w:val="CommentText"/>
-      </w:pPr>
-      <w:r>
-        <w:rPr>
-          <w:rStyle w:val="CommentReference"/>
-        </w:rPr>
-        <w:annotationRef/>
-      </w:r>
-      <w:r>
-        <w:t>This is meant to be the entire production schedule</w:t>
-      </w:r>
-    </w:p>
-  </w:comment>
 </w:comments>
 </file>
 
@@ -632,7 +668,6 @@
   <w15:commentEx w15:paraId="0701B924" w15:done="0"/>
   <w15:commentEx w15:paraId="6F2C7664" w15:done="0"/>
   <w15:commentEx w15:paraId="2CA6119E" w15:done="0"/>
-  <w15:commentEx w15:paraId="285E9966" w15:done="0"/>
 </w15:commentsEx>
 </file>
 
@@ -641,7 +676,6 @@
   <w16cex:commentExtensible w16cex:durableId="41CC9E4E" w16cex:dateUtc="2023-11-14T04:36:00Z"/>
   <w16cex:commentExtensible w16cex:durableId="5E5F2CBB" w16cex:dateUtc="2023-11-14T04:38:00Z"/>
   <w16cex:commentExtensible w16cex:durableId="1F72A339" w16cex:dateUtc="2023-11-14T04:39:00Z"/>
-  <w16cex:commentExtensible w16cex:durableId="03DBB6A0" w16cex:dateUtc="2023-11-14T04:40:00Z"/>
 </w16cex:commentsExtensible>
 </file>
 
@@ -650,7 +684,6 @@
   <w16cid:commentId w16cid:paraId="0701B924" w16cid:durableId="41CC9E4E"/>
   <w16cid:commentId w16cid:paraId="6F2C7664" w16cid:durableId="5E5F2CBB"/>
   <w16cid:commentId w16cid:paraId="2CA6119E" w16cid:durableId="1F72A339"/>
-  <w16cid:commentId w16cid:paraId="285E9966" w16cid:durableId="03DBB6A0"/>
 </w16cid:commentsIds>
 </file>
 

</xml_diff>